<commit_message>
Changes made by mayowa
</commit_message>
<xml_diff>
--- a/dealertemplate.docx
+++ b/dealertemplate.docx
@@ -1575,7 +1575,7 @@
           <w:sz w:val="21"/>
           <w:szCs w:val="21"/>
         </w:rPr>
-        <w:t xml:space="preserve">Management Fee. </w:t>
+        <w:t xml:space="preserve">Service Fee. </w:t>
       </w:r>
       <w:r>
         <w:rPr>
@@ -1584,7 +1584,7 @@
           <w:sz w:val="21"/>
           <w:szCs w:val="21"/>
         </w:rPr>
-        <w:t>The Parties agree that the Lender shall be entitled to</w:t>
+        <w:t>The borrower will pay</w:t>
       </w:r>
       <w:r>
         <w:rPr>
@@ -1604,7 +1604,25 @@
           <w:sz w:val="21"/>
           <w:szCs w:val="21"/>
         </w:rPr>
-        <w:t xml:space="preserve"> of the Loan Amount as Management Fee. This shall be paid upfront by the Borrower pre-disbursement.</w:t>
+        <w:t xml:space="preserve"> of the cost of the Loan Amount </w:t>
+      </w:r>
+      <w:r>
+        <w:rPr>
+          <w:rFonts w:ascii="Century Gothic" w:hAnsi="Century Gothic"/>
+          <w:color w:val="222222"/>
+          <w:sz w:val="21"/>
+          <w:szCs w:val="21"/>
+        </w:rPr>
+        <w:t xml:space="preserve">per annum </w:t>
+      </w:r>
+      <w:r>
+        <w:rPr>
+          <w:rFonts w:ascii="Century Gothic" w:hAnsi="Century Gothic"/>
+          <w:color w:val="222222"/>
+          <w:sz w:val="21"/>
+          <w:szCs w:val="21"/>
+        </w:rPr>
+        <w:t>as Financing Service Fee for the facility.</w:t>
       </w:r>
     </w:p>
     <w:p>
@@ -1932,7 +1950,17 @@
           <w:sz w:val="21"/>
           <w:szCs w:val="21"/>
         </w:rPr>
-        <w:t>er will charge a late fee of 1%</w:t>
+        <w:t>er will charge a la</w:t>
+      </w:r>
+      <w:bookmarkStart w:id="0" w:name="_GoBack"/>
+      <w:bookmarkEnd w:id="0"/>
+      <w:r>
+        <w:rPr>
+          <w:rFonts w:ascii="Century Gothic" w:eastAsia="Century Gothic" w:hAnsi="Century Gothic" w:cs="Century Gothic"/>
+          <w:sz w:val="21"/>
+          <w:szCs w:val="21"/>
+        </w:rPr>
+        <w:t>te fee of 1%</w:t>
       </w:r>
       <w:r>
         <w:rPr>
@@ -1992,17 +2020,7 @@
           <w:sz w:val="21"/>
           <w:szCs w:val="21"/>
         </w:rPr>
-        <w:t>. Parties agree that in the</w:t>
-      </w:r>
-      <w:bookmarkStart w:id="0" w:name="_GoBack"/>
-      <w:bookmarkEnd w:id="0"/>
-      <w:r>
-        <w:rPr>
-          <w:rFonts w:ascii="Century Gothic" w:eastAsia="Century Gothic" w:hAnsi="Century Gothic" w:cs="Century Gothic"/>
-          <w:sz w:val="21"/>
-          <w:szCs w:val="21"/>
-        </w:rPr>
-        <w:t xml:space="preserve"> event that the Borrower liquidates the loan before the agreed repayment cycle, interest shall not accrue for the period left as residue on the loan term. The Borrower will not be penalized for early payment.</w:t>
+        <w:t>. Parties agree that in the event that the Borrower liquidates the loan before the agreed repayment cycle, interest shall not accrue for the period left as residue on the loan term. The Borrower will not be penalized for early payment.</w:t>
       </w:r>
     </w:p>
     <w:p>
@@ -2928,7 +2946,6 @@
         </w:rPr>
         <w:t xml:space="preserve">Signed: </w:t>
       </w:r>
-      <w:proofErr w:type="spellStart"/>
       <w:r>
         <w:rPr>
           <w:rFonts w:ascii="Caveat" w:eastAsia="Caveat" w:hAnsi="Caveat" w:cs="Caveat"/>
@@ -2937,31 +2954,8 @@
           <w:sz w:val="27"/>
           <w:szCs w:val="27"/>
         </w:rPr>
-        <w:t>Kayode</w:t>
-      </w:r>
-      <w:proofErr w:type="spellEnd"/>
-      <w:r>
-        <w:rPr>
-          <w:rFonts w:ascii="Caveat" w:eastAsia="Caveat" w:hAnsi="Caveat" w:cs="Caveat"/>
-          <w:b/>
-          <w:i/>
-          <w:sz w:val="27"/>
-          <w:szCs w:val="27"/>
-        </w:rPr>
-        <w:t xml:space="preserve"> </w:t>
-      </w:r>
-      <w:proofErr w:type="spellStart"/>
-      <w:r>
-        <w:rPr>
-          <w:rFonts w:ascii="Caveat" w:eastAsia="Caveat" w:hAnsi="Caveat" w:cs="Caveat"/>
-          <w:b/>
-          <w:i/>
-          <w:sz w:val="27"/>
-          <w:szCs w:val="27"/>
-        </w:rPr>
-        <w:t>Alao</w:t>
-      </w:r>
-      <w:proofErr w:type="spellEnd"/>
+        <w:t>Kayode Alao</w:t>
+      </w:r>
     </w:p>
     <w:p>
       <w:pPr>
@@ -2987,43 +2981,7 @@
           <w:sz w:val="21"/>
           <w:szCs w:val="21"/>
         </w:rPr>
-        <w:t xml:space="preserve">By: </w:t>
-      </w:r>
-      <w:proofErr w:type="spellStart"/>
-      <w:r>
-        <w:rPr>
-          <w:rFonts w:ascii="Century Gothic" w:eastAsia="Century Gothic" w:hAnsi="Century Gothic" w:cs="Century Gothic"/>
-          <w:sz w:val="21"/>
-          <w:szCs w:val="21"/>
-        </w:rPr>
-        <w:t>Kayode</w:t>
-      </w:r>
-      <w:proofErr w:type="spellEnd"/>
-      <w:r>
-        <w:rPr>
-          <w:rFonts w:ascii="Century Gothic" w:eastAsia="Century Gothic" w:hAnsi="Century Gothic" w:cs="Century Gothic"/>
-          <w:sz w:val="21"/>
-          <w:szCs w:val="21"/>
-        </w:rPr>
-        <w:t xml:space="preserve"> </w:t>
-      </w:r>
-      <w:proofErr w:type="spellStart"/>
-      <w:r>
-        <w:rPr>
-          <w:rFonts w:ascii="Century Gothic" w:eastAsia="Century Gothic" w:hAnsi="Century Gothic" w:cs="Century Gothic"/>
-          <w:sz w:val="21"/>
-          <w:szCs w:val="21"/>
-        </w:rPr>
-        <w:t>Alao</w:t>
-      </w:r>
-      <w:proofErr w:type="spellEnd"/>
-      <w:r>
-        <w:rPr>
-          <w:rFonts w:ascii="Century Gothic" w:eastAsia="Century Gothic" w:hAnsi="Century Gothic" w:cs="Century Gothic"/>
-          <w:sz w:val="21"/>
-          <w:szCs w:val="21"/>
-        </w:rPr>
-        <w:t xml:space="preserve"> (FOR: GET-GARI)</w:t>
+        <w:t>By: Kayode Alao (FOR: GET-GARI)</w:t>
       </w:r>
     </w:p>
     <w:p>
@@ -3189,7 +3147,7 @@
     <w:r>
       <w:rPr>
         <w:noProof/>
-        <w:lang w:val="en-GB"/>
+        <w:lang w:val="en-US" w:eastAsia="en-US"/>
       </w:rPr>
       <mc:AlternateContent>
         <mc:Choice Requires="wps">
@@ -3266,7 +3224,7 @@
     <w:r>
       <w:rPr>
         <w:noProof/>
-        <w:lang w:val="en-GB"/>
+        <w:lang w:val="en-US" w:eastAsia="en-US"/>
       </w:rPr>
       <mc:AlternateContent>
         <mc:Choice Requires="wpg">
@@ -3314,7 +3272,7 @@
             </wp:anchor>
           </w:drawing>
         </mc:Choice>
-        <mc:Fallback xmlns:cx1="http://schemas.microsoft.com/office/drawing/2015/9/8/chartex" xmlns:cx2="http://schemas.microsoft.com/office/drawing/2015/10/21/chartex" xmlns:cx3="http://schemas.microsoft.com/office/drawing/2016/5/9/chartex" xmlns:cx4="http://schemas.microsoft.com/office/drawing/2016/5/10/chartex" xmlns:cx5="http://schemas.microsoft.com/office/drawing/2016/5/11/chartex" xmlns:cx6="http://schemas.microsoft.com/office/drawing/2016/5/12/chartex" xmlns:cx7="http://schemas.microsoft.com/office/drawing/2016/5/13/chartex" xmlns:cx8="http://schemas.microsoft.com/office/drawing/2016/5/14/chartex" xmlns:aink="http://schemas.microsoft.com/office/drawing/2016/ink" xmlns:am3d="http://schemas.microsoft.com/office/drawing/2017/model3d" xmlns:w16cex="http://schemas.microsoft.com/office/word/2018/wordml/cex" xmlns:w16cid="http://schemas.microsoft.com/office/word/2016/wordml/cid" xmlns:w16="http://schemas.microsoft.com/office/word/2018/wordml" xmlns:w16sdtdh="http://schemas.microsoft.com/office/word/2020/wordml/sdtdatahash" xmlns:dgm="http://schemas.openxmlformats.org/drawingml/2006/diagram" xmlns:lc="http://schemas.openxmlformats.org/drawingml/2006/lockedCanvas" xmlns:c="http://schemas.openxmlformats.org/drawingml/2006/chart" xmlns:pic="http://schemas.openxmlformats.org/drawingml/2006/picture" xmlns:a="http://schemas.openxmlformats.org/drawingml/2006/main" xmlns:sl="http://schemas.openxmlformats.org/schemaLibrary/2006/main">
+        <mc:Fallback xmlns:sl="http://schemas.openxmlformats.org/schemaLibrary/2006/main" xmlns:a="http://schemas.openxmlformats.org/drawingml/2006/main" xmlns:pic="http://schemas.openxmlformats.org/drawingml/2006/picture" xmlns:c="http://schemas.openxmlformats.org/drawingml/2006/chart" xmlns:lc="http://schemas.openxmlformats.org/drawingml/2006/lockedCanvas" xmlns:dgm="http://schemas.openxmlformats.org/drawingml/2006/diagram" xmlns:w16sdtdh="http://schemas.microsoft.com/office/word/2020/wordml/sdtdatahash" xmlns:w16="http://schemas.microsoft.com/office/word/2018/wordml" xmlns:w16cid="http://schemas.microsoft.com/office/word/2016/wordml/cid" xmlns:w16cex="http://schemas.microsoft.com/office/word/2018/wordml/cex" xmlns:am3d="http://schemas.microsoft.com/office/drawing/2017/model3d" xmlns:aink="http://schemas.microsoft.com/office/drawing/2016/ink" xmlns:cx8="http://schemas.microsoft.com/office/drawing/2016/5/14/chartex" xmlns:cx7="http://schemas.microsoft.com/office/drawing/2016/5/13/chartex" xmlns:cx6="http://schemas.microsoft.com/office/drawing/2016/5/12/chartex" xmlns:cx5="http://schemas.microsoft.com/office/drawing/2016/5/11/chartex" xmlns:cx4="http://schemas.microsoft.com/office/drawing/2016/5/10/chartex" xmlns:cx3="http://schemas.microsoft.com/office/drawing/2016/5/9/chartex" xmlns:cx2="http://schemas.microsoft.com/office/drawing/2015/10/21/chartex" xmlns:cx1="http://schemas.microsoft.com/office/drawing/2015/9/8/chartex">
           <w:drawing>
             <wp:anchor allowOverlap="1" behindDoc="0" distB="114300" distT="114300" distL="114300" distR="114300" hidden="0" layoutInCell="1" locked="0" relativeHeight="0" simplePos="0">
               <wp:simplePos x="0" y="0"/>
@@ -3380,7 +3338,7 @@
         <w:color w:val="30345E"/>
         <w:sz w:val="24"/>
         <w:szCs w:val="24"/>
-        <w:lang w:val="en-GB"/>
+        <w:lang w:val="en-US" w:eastAsia="en-US"/>
       </w:rPr>
       <w:drawing>
         <wp:anchor distT="0" distB="0" distL="0" distR="0" simplePos="0" relativeHeight="251660288" behindDoc="0" locked="0" layoutInCell="1" hidden="0" allowOverlap="1" wp14:anchorId="0DF54468" wp14:editId="154E0354">

</xml_diff>